<commit_message>
change table engine, fix small issues
</commit_message>
<xml_diff>
--- a/Sources/UsersOnline-Installation.docx
+++ b/Sources/UsersOnline-Installation.docx
@@ -243,7 +243,7 @@
                     <w:rFonts w:eastAsiaTheme="majorEastAsia" w:cstheme="majorBidi"/>
                     <w:noProof/>
                   </w:rPr>
-                  <w:t>23.01.2015</w:t>
+                  <w:t>16.08.2016</w:t>
                 </w:r>
                 <w:r>
                   <w:rPr>
@@ -2595,13 +2595,8 @@
         <w:contextualSpacing w:val="0"/>
       </w:pPr>
       <w:r>
-        <w:t xml:space="preserve">OXID </w:t>
-      </w:r>
-      <w:proofErr w:type="spellStart"/>
-      <w:r>
-        <w:t>eShop</w:t>
-      </w:r>
-      <w:proofErr w:type="spellEnd"/>
+        <w:t>OXID eShop</w:t>
+      </w:r>
       <w:r>
         <w:t xml:space="preserve">-Edition </w:t>
       </w:r>
@@ -2633,13 +2628,8 @@
         <w:br/>
       </w:r>
       <w:r>
-        <w:t xml:space="preserve">OXID </w:t>
-      </w:r>
-      <w:proofErr w:type="spellStart"/>
-      <w:r>
-        <w:t>eShop</w:t>
-      </w:r>
-      <w:proofErr w:type="spellEnd"/>
+        <w:t>OXID eShop</w:t>
+      </w:r>
       <w:r>
         <w:t>-Edition EE in</w:t>
       </w:r>
@@ -2679,8 +2669,19 @@
         <w:t>(kostenfrei bei D³ erhältlich)</w:t>
       </w:r>
       <w:r>
-        <w:t xml:space="preserve"> ab Version 4.3.0.1</w:t>
-      </w:r>
+        <w:t xml:space="preserve"> ab Version 4.3.</w:t>
+      </w:r>
+      <w:r>
+        <w:t>7</w:t>
+      </w:r>
+      <w:r>
+        <w:t>.</w:t>
+      </w:r>
+      <w:r>
+        <w:t>0</w:t>
+      </w:r>
+      <w:bookmarkStart w:id="3" w:name="_GoBack"/>
+      <w:bookmarkEnd w:id="3"/>
     </w:p>
     <w:p>
       <w:r>
@@ -2701,12 +2702,12 @@
       <w:pPr>
         <w:pStyle w:val="berschrift1"/>
       </w:pPr>
-      <w:bookmarkStart w:id="3" w:name="_Toc365974702"/>
+      <w:bookmarkStart w:id="4" w:name="_Toc365974702"/>
       <w:r>
         <w:lastRenderedPageBreak/>
         <w:t>Vorbereitung</w:t>
       </w:r>
-      <w:bookmarkEnd w:id="3"/>
+      <w:bookmarkEnd w:id="4"/>
     </w:p>
     <w:p>
       <w:r>
@@ -2840,16 +2841,16 @@
       <w:pPr>
         <w:pStyle w:val="berschrift1"/>
       </w:pPr>
-      <w:bookmarkStart w:id="4" w:name="_Toc345658592"/>
-      <w:bookmarkStart w:id="5" w:name="_Toc361909689"/>
-      <w:bookmarkStart w:id="6" w:name="_Toc365974703"/>
+      <w:bookmarkStart w:id="5" w:name="_Toc345658592"/>
+      <w:bookmarkStart w:id="6" w:name="_Toc361909689"/>
+      <w:bookmarkStart w:id="7" w:name="_Toc365974703"/>
       <w:r>
         <w:lastRenderedPageBreak/>
         <w:t>Anforderungsprüfung</w:t>
       </w:r>
-      <w:bookmarkEnd w:id="4"/>
       <w:bookmarkEnd w:id="5"/>
       <w:bookmarkEnd w:id="6"/>
+      <w:bookmarkEnd w:id="7"/>
     </w:p>
     <w:p>
       <w:r>
@@ -3042,12 +3043,12 @@
       <w:pPr>
         <w:pStyle w:val="berschrift1"/>
       </w:pPr>
-      <w:bookmarkStart w:id="7" w:name="_Toc365974704"/>
+      <w:bookmarkStart w:id="8" w:name="_Toc365974704"/>
       <w:r>
         <w:lastRenderedPageBreak/>
         <w:t>Neuinstallation</w:t>
       </w:r>
-      <w:bookmarkEnd w:id="7"/>
+      <w:bookmarkEnd w:id="8"/>
     </w:p>
     <w:p>
       <w:pPr>
@@ -3057,12 +3058,12 @@
           <w:numId w:val="11"/>
         </w:numPr>
       </w:pPr>
-      <w:bookmarkStart w:id="8" w:name="_Toc365974705"/>
-      <w:bookmarkStart w:id="9" w:name="_Toc281260457"/>
+      <w:bookmarkStart w:id="9" w:name="_Toc365974705"/>
+      <w:bookmarkStart w:id="10" w:name="_Toc281260457"/>
       <w:r>
         <w:t>Dateien kopieren</w:t>
       </w:r>
-      <w:bookmarkEnd w:id="8"/>
+      <w:bookmarkEnd w:id="9"/>
     </w:p>
     <w:p>
       <w:pPr>
@@ -3176,13 +3177,13 @@
           <w:numId w:val="11"/>
         </w:numPr>
       </w:pPr>
-      <w:bookmarkStart w:id="10" w:name="_Toc361909692"/>
-      <w:bookmarkStart w:id="11" w:name="_Toc365974706"/>
+      <w:bookmarkStart w:id="11" w:name="_Toc361909692"/>
+      <w:bookmarkStart w:id="12" w:name="_Toc365974706"/>
       <w:r>
         <w:t>Dateien anpassen</w:t>
       </w:r>
-      <w:bookmarkEnd w:id="10"/>
       <w:bookmarkEnd w:id="11"/>
+      <w:bookmarkEnd w:id="12"/>
     </w:p>
     <w:p>
       <w:pPr>
@@ -3207,15 +3208,7 @@
         <w:t>“</w:t>
       </w:r>
       <w:r>
-        <w:t xml:space="preserve"> finden Sie, nach </w:t>
-      </w:r>
-      <w:proofErr w:type="spellStart"/>
-      <w:r>
-        <w:t>Shopversionen</w:t>
-      </w:r>
-      <w:proofErr w:type="spellEnd"/>
-      <w:r>
-        <w:t xml:space="preserve"> getrennt, die </w:t>
+        <w:t xml:space="preserve"> finden Sie, nach Shopversionen getrennt, die </w:t>
       </w:r>
       <w:r>
         <w:t>Shop-Dateien</w:t>
@@ -3256,41 +3249,20 @@
           <w:numId w:val="11"/>
         </w:numPr>
       </w:pPr>
-      <w:bookmarkStart w:id="12" w:name="_Toc361909693"/>
-      <w:bookmarkStart w:id="13" w:name="_Toc365974707"/>
-      <w:r>
-        <w:t xml:space="preserve">Verwendung eigener </w:t>
-      </w:r>
-      <w:proofErr w:type="spellStart"/>
-      <w:r>
-        <w:t>Themes</w:t>
-      </w:r>
-      <w:bookmarkEnd w:id="12"/>
+      <w:bookmarkStart w:id="13" w:name="_Toc361909693"/>
+      <w:bookmarkStart w:id="14" w:name="_Toc365974707"/>
+      <w:r>
+        <w:t>Verwendung eigener Themes</w:t>
+      </w:r>
       <w:bookmarkEnd w:id="13"/>
-      <w:proofErr w:type="spellEnd"/>
+      <w:bookmarkEnd w:id="14"/>
     </w:p>
     <w:p>
       <w:pPr>
         <w:ind w:left="851"/>
       </w:pPr>
       <w:r>
-        <w:t xml:space="preserve">Verwenden Sie in Ihrem Shop ein angepasstes Verzeichnis für Ihre Templates (neues </w:t>
-      </w:r>
-      <w:proofErr w:type="spellStart"/>
-      <w:r>
-        <w:t>Theme</w:t>
-      </w:r>
-      <w:proofErr w:type="spellEnd"/>
-      <w:r>
-        <w:t xml:space="preserve"> oder </w:t>
-      </w:r>
-      <w:proofErr w:type="spellStart"/>
-      <w:r>
-        <w:t>CustomTheme</w:t>
-      </w:r>
-      <w:proofErr w:type="spellEnd"/>
-      <w:r>
-        <w:t>), kopieren Sie die Templates  und / oder die CSS-Dateien in die neuen Ordner. Dies betrifft die Dateien aus dem „</w:t>
+        <w:t>Verwenden Sie in Ihrem Shop ein angepasstes Verzeichnis für Ihre Templates (neues Theme oder CustomTheme), kopieren Sie die Templates  und / oder die CSS-Dateien in die neuen Ordner. Dies betrifft die Dateien aus dem „</w:t>
       </w:r>
       <w:r>
         <w:rPr>
@@ -3321,28 +3293,20 @@
           <w:numId w:val="11"/>
         </w:numPr>
       </w:pPr>
-      <w:bookmarkStart w:id="14" w:name="_Toc361909695"/>
-      <w:bookmarkStart w:id="15" w:name="_Toc365974708"/>
+      <w:bookmarkStart w:id="15" w:name="_Toc361909695"/>
+      <w:bookmarkStart w:id="16" w:name="_Toc365974708"/>
       <w:r>
         <w:t>Providerspezifische Installation</w:t>
       </w:r>
-      <w:bookmarkEnd w:id="14"/>
       <w:bookmarkEnd w:id="15"/>
+      <w:bookmarkEnd w:id="16"/>
     </w:p>
     <w:p>
       <w:pPr>
         <w:ind w:left="851"/>
       </w:pPr>
       <w:r>
-        <w:t xml:space="preserve">Manche Provider erfordern besondere Einstellungen für installierte Module. Ob Ihr Anbieter spezielle Anforderungen stellt und wie diese </w:t>
-      </w:r>
-      <w:proofErr w:type="gramStart"/>
-      <w:r>
-        <w:t>aussehen</w:t>
-      </w:r>
-      <w:proofErr w:type="gramEnd"/>
-      <w:r>
-        <w:t xml:space="preserve">, kontrollieren Sie bitte unter </w:t>
+        <w:t xml:space="preserve">Manche Provider erfordern besondere Einstellungen für installierte Module. Ob Ihr Anbieter spezielle Anforderungen stellt und wie diese aussehen, kontrollieren Sie bitte unter </w:t>
       </w:r>
       <w:hyperlink r:id="rId13" w:history="1">
         <w:r>
@@ -3365,28 +3329,20 @@
           <w:numId w:val="11"/>
         </w:numPr>
       </w:pPr>
-      <w:bookmarkStart w:id="16" w:name="_Toc361909696"/>
-      <w:bookmarkStart w:id="17" w:name="_Toc365974709"/>
+      <w:bookmarkStart w:id="17" w:name="_Toc361909696"/>
+      <w:bookmarkStart w:id="18" w:name="_Toc365974709"/>
       <w:r>
         <w:t>Modul im Shop aktivieren</w:t>
       </w:r>
-      <w:bookmarkEnd w:id="16"/>
       <w:bookmarkEnd w:id="17"/>
+      <w:bookmarkEnd w:id="18"/>
     </w:p>
     <w:p>
       <w:pPr>
         <w:ind w:left="851"/>
       </w:pPr>
       <w:r>
-        <w:t xml:space="preserve">Aktivieren Sie das Modul über den </w:t>
-      </w:r>
-      <w:proofErr w:type="spellStart"/>
-      <w:r>
-        <w:t>Shopadmin</w:t>
-      </w:r>
-      <w:proofErr w:type="spellEnd"/>
-      <w:r>
-        <w:t xml:space="preserve"> </w:t>
+        <w:t xml:space="preserve">Aktivieren Sie das Modul über den Shopadmin </w:t>
       </w:r>
       <w:r>
         <w:rPr>
@@ -3481,13 +3437,13 @@
           <w:numId w:val="11"/>
         </w:numPr>
       </w:pPr>
-      <w:bookmarkStart w:id="18" w:name="_Toc361909697"/>
-      <w:bookmarkStart w:id="19" w:name="_Toc365974710"/>
+      <w:bookmarkStart w:id="19" w:name="_Toc361909697"/>
+      <w:bookmarkStart w:id="20" w:name="_Toc365974710"/>
       <w:r>
         <w:t>Shopanpassungen installieren</w:t>
       </w:r>
-      <w:bookmarkEnd w:id="18"/>
       <w:bookmarkEnd w:id="19"/>
+      <w:bookmarkEnd w:id="20"/>
     </w:p>
     <w:p>
       <w:pPr>
@@ -3496,15 +3452,7 @@
         <w:contextualSpacing w:val="0"/>
       </w:pPr>
       <w:r>
-        <w:t xml:space="preserve">Direkt nach der Modulaktivierung startet der Assistent, der Sie durch die </w:t>
-      </w:r>
-      <w:proofErr w:type="spellStart"/>
-      <w:r>
-        <w:t>Shopanpassung</w:t>
-      </w:r>
-      <w:proofErr w:type="spellEnd"/>
-      <w:r>
-        <w:t xml:space="preserve"> führt. Darin können Sie verschiedene Optionen der Installation wählen.</w:t>
+        <w:t>Direkt nach der Modulaktivierung startet der Assistent, der Sie durch die Shopanpassung führt. Darin können Sie verschiedene Optionen der Installation wählen.</w:t>
       </w:r>
     </w:p>
     <w:p>
@@ -3690,13 +3638,13 @@
           <w:numId w:val="11"/>
         </w:numPr>
       </w:pPr>
-      <w:bookmarkStart w:id="20" w:name="_Toc361909698"/>
-      <w:bookmarkStart w:id="21" w:name="_Toc365974711"/>
+      <w:bookmarkStart w:id="21" w:name="_Toc361909698"/>
+      <w:bookmarkStart w:id="22" w:name="_Toc365974711"/>
       <w:r>
         <w:t>TMP-Ordner leeren</w:t>
       </w:r>
-      <w:bookmarkEnd w:id="20"/>
       <w:bookmarkEnd w:id="21"/>
+      <w:bookmarkEnd w:id="22"/>
     </w:p>
     <w:p>
       <w:pPr>
@@ -3710,7 +3658,6 @@
       <w:r>
         <w:t>Leeren Sie das Verzeichnis „</w:t>
       </w:r>
-      <w:proofErr w:type="spellStart"/>
       <w:r>
         <w:rPr>
           <w:rFonts w:ascii="Courier New" w:hAnsi="Courier New" w:cs="Courier New"/>
@@ -3718,7 +3665,6 @@
         </w:rPr>
         <w:t>tmp</w:t>
       </w:r>
-      <w:proofErr w:type="spellEnd"/>
       <w:r>
         <w:t xml:space="preserve">“ über </w:t>
       </w:r>
@@ -3888,14 +3834,14 @@
           <w:numId w:val="11"/>
         </w:numPr>
       </w:pPr>
-      <w:bookmarkStart w:id="22" w:name="_Toc361909700"/>
-      <w:bookmarkStart w:id="23" w:name="_Toc365974712"/>
-      <w:bookmarkEnd w:id="9"/>
+      <w:bookmarkStart w:id="23" w:name="_Toc361909700"/>
+      <w:bookmarkStart w:id="24" w:name="_Toc365974712"/>
+      <w:bookmarkEnd w:id="10"/>
       <w:r>
         <w:t>Updatefähigkeit</w:t>
       </w:r>
-      <w:bookmarkEnd w:id="22"/>
       <w:bookmarkEnd w:id="23"/>
+      <w:bookmarkEnd w:id="24"/>
     </w:p>
     <w:p>
       <w:pPr>
@@ -3956,15 +3902,15 @@
       <w:pPr>
         <w:pStyle w:val="berschrift1"/>
       </w:pPr>
-      <w:bookmarkStart w:id="24" w:name="_Toc361909701"/>
-      <w:bookmarkStart w:id="25" w:name="_Toc365974713"/>
-      <w:bookmarkStart w:id="26" w:name="_Toc361909708"/>
+      <w:bookmarkStart w:id="25" w:name="_Toc361909701"/>
+      <w:bookmarkStart w:id="26" w:name="_Toc365974713"/>
+      <w:bookmarkStart w:id="27" w:name="_Toc361909708"/>
       <w:r>
         <w:lastRenderedPageBreak/>
         <w:t>Update</w:t>
       </w:r>
-      <w:bookmarkEnd w:id="24"/>
       <w:bookmarkEnd w:id="25"/>
+      <w:bookmarkEnd w:id="26"/>
     </w:p>
     <w:p>
       <w:pPr>
@@ -3974,13 +3920,13 @@
           <w:numId w:val="12"/>
         </w:numPr>
       </w:pPr>
-      <w:bookmarkStart w:id="27" w:name="_Toc361909702"/>
-      <w:bookmarkStart w:id="28" w:name="_Toc365974714"/>
+      <w:bookmarkStart w:id="28" w:name="_Toc361909702"/>
+      <w:bookmarkStart w:id="29" w:name="_Toc365974714"/>
       <w:r>
         <w:t>Connector kontrollieren</w:t>
       </w:r>
-      <w:bookmarkEnd w:id="27"/>
       <w:bookmarkEnd w:id="28"/>
+      <w:bookmarkEnd w:id="29"/>
     </w:p>
     <w:p>
       <w:pPr>
@@ -4039,7 +3985,7 @@
       <w:r>
         <w:t xml:space="preserve"> auf Updates.</w:t>
       </w:r>
-      <w:bookmarkStart w:id="29" w:name="_Toc408576115"/>
+      <w:bookmarkStart w:id="30" w:name="_Toc408576115"/>
       <w:r>
         <w:t xml:space="preserve"> </w:t>
       </w:r>
@@ -4055,7 +4001,7 @@
       <w:r>
         <w:t>Bereits installiertes Modul sichern</w:t>
       </w:r>
-      <w:bookmarkEnd w:id="29"/>
+      <w:bookmarkEnd w:id="30"/>
     </w:p>
     <w:p>
       <w:pPr>
@@ -4092,23 +4038,7 @@
           <w:rFonts w:ascii="Courier New" w:hAnsi="Courier New" w:cs="Courier New"/>
           <w:i/>
         </w:rPr>
-        <w:t>„</w:t>
-      </w:r>
-      <w:proofErr w:type="spellStart"/>
-      <w:r>
-        <w:rPr>
-          <w:rFonts w:ascii="Courier New" w:hAnsi="Courier New" w:cs="Courier New"/>
-          <w:i/>
-        </w:rPr>
-        <w:t>modules</w:t>
-      </w:r>
-      <w:proofErr w:type="spellEnd"/>
-      <w:r>
-        <w:rPr>
-          <w:rFonts w:ascii="Courier New" w:hAnsi="Courier New" w:cs="Courier New"/>
-          <w:i/>
-        </w:rPr>
-        <w:t>/d3/</w:t>
+        <w:t>„modules/d3/</w:t>
       </w:r>
       <w:r>
         <w:rPr>
@@ -4136,11 +4066,11 @@
           <w:numId w:val="12"/>
         </w:numPr>
       </w:pPr>
-      <w:bookmarkStart w:id="30" w:name="_Toc408576116"/>
+      <w:bookmarkStart w:id="31" w:name="_Toc408576116"/>
       <w:r>
         <w:t>Modul deaktivieren</w:t>
       </w:r>
-      <w:bookmarkEnd w:id="30"/>
+      <w:bookmarkEnd w:id="31"/>
     </w:p>
     <w:p>
       <w:pPr>
@@ -4149,15 +4079,7 @@
         <w:contextualSpacing w:val="0"/>
       </w:pPr>
       <w:r>
-        <w:t xml:space="preserve">Deaktivieren Sie das Modul über den </w:t>
-      </w:r>
-      <w:proofErr w:type="spellStart"/>
-      <w:r>
-        <w:t>Shopadmin</w:t>
-      </w:r>
-      <w:proofErr w:type="spellEnd"/>
-      <w:r>
-        <w:t xml:space="preserve"> </w:t>
+        <w:t xml:space="preserve">Deaktivieren Sie das Modul über den Shopadmin </w:t>
       </w:r>
       <w:r>
         <w:rPr>
@@ -4224,11 +4146,11 @@
           <w:numId w:val="12"/>
         </w:numPr>
       </w:pPr>
-      <w:bookmarkStart w:id="31" w:name="_Toc408576117"/>
+      <w:bookmarkStart w:id="32" w:name="_Toc408576117"/>
       <w:r>
         <w:t>Entfernen des alten Moduls</w:t>
       </w:r>
-      <w:bookmarkEnd w:id="31"/>
+      <w:bookmarkEnd w:id="32"/>
     </w:p>
     <w:p>
       <w:pPr>
@@ -4265,23 +4187,7 @@
           <w:rFonts w:ascii="Courier New" w:hAnsi="Courier New" w:cs="Courier New"/>
           <w:i/>
         </w:rPr>
-        <w:t>„</w:t>
-      </w:r>
-      <w:proofErr w:type="spellStart"/>
-      <w:r>
-        <w:rPr>
-          <w:rFonts w:ascii="Courier New" w:hAnsi="Courier New" w:cs="Courier New"/>
-          <w:i/>
-        </w:rPr>
-        <w:t>modules</w:t>
-      </w:r>
-      <w:proofErr w:type="spellEnd"/>
-      <w:r>
-        <w:rPr>
-          <w:rFonts w:ascii="Courier New" w:hAnsi="Courier New" w:cs="Courier New"/>
-          <w:i/>
-        </w:rPr>
-        <w:t>/d3/</w:t>
+        <w:t>„modules/d3/</w:t>
       </w:r>
       <w:r>
         <w:rPr>
@@ -4309,13 +4215,13 @@
           <w:numId w:val="12"/>
         </w:numPr>
       </w:pPr>
-      <w:bookmarkStart w:id="32" w:name="_Toc361909703"/>
-      <w:bookmarkStart w:id="33" w:name="_Toc365974715"/>
+      <w:bookmarkStart w:id="33" w:name="_Toc361909703"/>
+      <w:bookmarkStart w:id="34" w:name="_Toc365974715"/>
       <w:r>
         <w:t>Dateien kopieren</w:t>
       </w:r>
-      <w:bookmarkEnd w:id="32"/>
       <w:bookmarkEnd w:id="33"/>
+      <w:bookmarkEnd w:id="34"/>
     </w:p>
     <w:p>
       <w:pPr>
@@ -4411,13 +4317,13 @@
           <w:numId w:val="12"/>
         </w:numPr>
       </w:pPr>
-      <w:bookmarkStart w:id="34" w:name="_Toc361909704"/>
-      <w:bookmarkStart w:id="35" w:name="_Toc365974716"/>
+      <w:bookmarkStart w:id="35" w:name="_Toc361909704"/>
+      <w:bookmarkStart w:id="36" w:name="_Toc365974716"/>
       <w:r>
         <w:t>Angepasste Dateien kontrollieren</w:t>
       </w:r>
-      <w:bookmarkEnd w:id="34"/>
       <w:bookmarkEnd w:id="35"/>
+      <w:bookmarkEnd w:id="36"/>
     </w:p>
     <w:p>
       <w:pPr>
@@ -4434,15 +4340,7 @@
         <w:t>changed_full</w:t>
       </w:r>
       <w:r>
-        <w:t xml:space="preserve">“ liegen, nach </w:t>
-      </w:r>
-      <w:proofErr w:type="spellStart"/>
-      <w:r>
-        <w:t>Shopversionen</w:t>
-      </w:r>
-      <w:proofErr w:type="spellEnd"/>
-      <w:r>
-        <w:t xml:space="preserve"> getrennt, die modulspezifischen Dateien. Haben Sie diese angepasst, gleichen Sie Ihre Version bitte mit den neuen Fassungen ab.</w:t>
+        <w:t>“ liegen, nach Shopversionen getrennt, die modulspezifischen Dateien. Haben Sie diese angepasst, gleichen Sie Ihre Version bitte mit den neuen Fassungen ab.</w:t>
       </w:r>
     </w:p>
     <w:p>
@@ -4453,28 +4351,20 @@
           <w:numId w:val="12"/>
         </w:numPr>
       </w:pPr>
-      <w:bookmarkStart w:id="36" w:name="_Toc361909705"/>
-      <w:bookmarkStart w:id="37" w:name="_Toc365974717"/>
+      <w:bookmarkStart w:id="37" w:name="_Toc361909705"/>
+      <w:bookmarkStart w:id="38" w:name="_Toc365974717"/>
       <w:r>
         <w:t>Providerspezifische Installation</w:t>
       </w:r>
-      <w:bookmarkEnd w:id="36"/>
       <w:bookmarkEnd w:id="37"/>
+      <w:bookmarkEnd w:id="38"/>
     </w:p>
     <w:p>
       <w:pPr>
         <w:ind w:left="851"/>
       </w:pPr>
       <w:r>
-        <w:t xml:space="preserve">Manche Provider erfordern besondere Einstellungen für installierte Module. Ob Ihr Anbieter spezielle Anforderungen stellt und wie diese </w:t>
-      </w:r>
-      <w:proofErr w:type="gramStart"/>
-      <w:r>
-        <w:t>aussehen</w:t>
-      </w:r>
-      <w:proofErr w:type="gramEnd"/>
-      <w:r>
-        <w:t xml:space="preserve">, kontrollieren Sie bitte unter </w:t>
+        <w:t xml:space="preserve">Manche Provider erfordern besondere Einstellungen für installierte Module. Ob Ihr Anbieter spezielle Anforderungen stellt und wie diese aussehen, kontrollieren Sie bitte unter </w:t>
       </w:r>
       <w:hyperlink r:id="rId15" w:history="1">
         <w:r>
@@ -4497,13 +4387,13 @@
           <w:numId w:val="12"/>
         </w:numPr>
       </w:pPr>
-      <w:bookmarkStart w:id="38" w:name="_Toc361909706"/>
-      <w:bookmarkStart w:id="39" w:name="_Toc365974718"/>
+      <w:bookmarkStart w:id="39" w:name="_Toc361909706"/>
+      <w:bookmarkStart w:id="40" w:name="_Toc365974718"/>
       <w:r>
         <w:t>Shopanpassungen installieren</w:t>
       </w:r>
-      <w:bookmarkEnd w:id="38"/>
       <w:bookmarkEnd w:id="39"/>
+      <w:bookmarkEnd w:id="40"/>
       <w:r>
         <w:t xml:space="preserve"> </w:t>
       </w:r>
@@ -4652,13 +4542,13 @@
           <w:numId w:val="12"/>
         </w:numPr>
       </w:pPr>
-      <w:bookmarkStart w:id="40" w:name="_Toc361909707"/>
-      <w:bookmarkStart w:id="41" w:name="_Toc365974719"/>
+      <w:bookmarkStart w:id="41" w:name="_Toc361909707"/>
+      <w:bookmarkStart w:id="42" w:name="_Toc365974719"/>
       <w:r>
         <w:t>TMP-Ordner leeren</w:t>
       </w:r>
-      <w:bookmarkEnd w:id="40"/>
       <w:bookmarkEnd w:id="41"/>
+      <w:bookmarkEnd w:id="42"/>
     </w:p>
     <w:p>
       <w:pPr>
@@ -4672,7 +4562,6 @@
       <w:r>
         <w:t>Leeren Sie das Verzeichnis „</w:t>
       </w:r>
-      <w:proofErr w:type="spellStart"/>
       <w:r>
         <w:rPr>
           <w:rFonts w:ascii="Courier New" w:hAnsi="Courier New" w:cs="Courier New"/>
@@ -4680,7 +4569,6 @@
         </w:rPr>
         <w:t>tmp</w:t>
       </w:r>
-      <w:proofErr w:type="spellEnd"/>
       <w:r>
         <w:t xml:space="preserve">“ über </w:t>
       </w:r>
@@ -4853,13 +4741,13 @@
       <w:pPr>
         <w:pStyle w:val="berschrift1"/>
       </w:pPr>
-      <w:bookmarkStart w:id="42" w:name="_Toc365974720"/>
+      <w:bookmarkStart w:id="43" w:name="_Toc365974720"/>
       <w:r>
         <w:lastRenderedPageBreak/>
         <w:t>Schnellstart</w:t>
       </w:r>
-      <w:bookmarkEnd w:id="26"/>
-      <w:bookmarkEnd w:id="42"/>
+      <w:bookmarkEnd w:id="27"/>
+      <w:bookmarkEnd w:id="43"/>
     </w:p>
     <w:p>
       <w:r>
@@ -4983,47 +4871,18 @@
         <w:t xml:space="preserve">Wenn </w:t>
       </w:r>
       <w:r>
-        <w:t xml:space="preserve">Sie sich mit einem </w:t>
-      </w:r>
-      <w:proofErr w:type="spellStart"/>
-      <w:r>
-        <w:t>adminfähigen</w:t>
-      </w:r>
-      <w:proofErr w:type="spellEnd"/>
-      <w:r>
-        <w:t xml:space="preserve"> Kundenkonto im </w:t>
-      </w:r>
-      <w:proofErr w:type="spellStart"/>
-      <w:r>
-        <w:t>Shopfrontend</w:t>
-      </w:r>
-      <w:proofErr w:type="spellEnd"/>
-      <w:r>
-        <w:t xml:space="preserve"> an</w:t>
+        <w:t>Sie sich mit einem adminfähigen Kundenkonto im Shopfrontend an</w:t>
       </w:r>
       <w:r>
         <w:t>melden</w:t>
       </w:r>
       <w:r>
-        <w:t xml:space="preserve">, sehen Sie die Übersicht über die aktuellen </w:t>
-      </w:r>
-      <w:proofErr w:type="spellStart"/>
-      <w:r>
-        <w:t>Shopbesucher.</w:t>
-      </w:r>
-      <w:proofErr w:type="spellEnd"/>
-    </w:p>
-    <w:p>
-      <w:r>
-        <w:t xml:space="preserve">Die </w:t>
-      </w:r>
-      <w:proofErr w:type="spellStart"/>
-      <w:r>
-        <w:t>Satistik</w:t>
-      </w:r>
-      <w:proofErr w:type="spellEnd"/>
-      <w:r>
-        <w:t xml:space="preserve"> steht ebenfalls im Adminbereich unter </w:t>
+        <w:t>, sehen Sie die Übersicht über die aktuellen Shopbesucher.</w:t>
+      </w:r>
+    </w:p>
+    <w:p>
+      <w:r>
+        <w:t xml:space="preserve">Die Satistik steht ebenfalls im Adminbereich unter </w:t>
       </w:r>
       <w:r>
         <w:rPr>
@@ -5072,8 +4931,6 @@
       <w:r>
         <w:t xml:space="preserve"> zur Verfügung.</w:t>
       </w:r>
-      <w:bookmarkStart w:id="43" w:name="_GoBack"/>
-      <w:bookmarkEnd w:id="43"/>
     </w:p>
     <w:p>
       <w:r>
@@ -5211,15 +5068,7 @@
         <w:t>Schwierigkeiten</w:t>
       </w:r>
       <w:r>
-        <w:t xml:space="preserve"> nachvollziehen können. Sind Ihre Fragen </w:t>
-      </w:r>
-      <w:proofErr w:type="spellStart"/>
-      <w:r>
-        <w:t>shopspezifisch</w:t>
-      </w:r>
-      <w:proofErr w:type="spellEnd"/>
-      <w:r>
-        <w:t xml:space="preserve">, benötigen wir möglicherweise Zugangsdaten zum betreffenden Shop. </w:t>
+        <w:t xml:space="preserve"> nachvollziehen können. Sind Ihre Fragen shopspezifisch, benötigen wir möglicherweise Zugangsdaten zum betreffenden Shop. </w:t>
       </w:r>
     </w:p>
     <w:p>
@@ -5305,21 +5154,12 @@
         <w:lang w:val="fr-FR"/>
       </w:rPr>
     </w:pPr>
-    <w:proofErr w:type="gramStart"/>
     <w:r>
       <w:rPr>
         <w:color w:val="000000" w:themeColor="text1"/>
         <w:lang w:val="fr-FR"/>
       </w:rPr>
-      <w:t>http</w:t>
-    </w:r>
-    <w:proofErr w:type="gramEnd"/>
-    <w:r>
-      <w:rPr>
-        <w:color w:val="000000" w:themeColor="text1"/>
-        <w:lang w:val="fr-FR"/>
-      </w:rPr>
-      <w:t>://www.shopmodule.com</w:t>
+      <w:t>http://www.shopmodule.com</w:t>
     </w:r>
     <w:r>
       <w:rPr>
@@ -5431,7 +5271,7 @@
                     <w:noProof/>
                     <w:color w:val="FFFFFF" w:themeColor="background1"/>
                   </w:rPr>
-                  <w:t>12</w:t>
+                  <w:t>4</w:t>
                 </w:r>
                 <w:r>
                   <w:rPr>
@@ -7945,7 +7785,7 @@
 </file>
 
 <file path=customXml/itemProps2.xml><?xml version="1.0" encoding="utf-8"?>
-<ds:datastoreItem xmlns:ds="http://schemas.openxmlformats.org/officeDocument/2006/customXml" ds:itemID="{04BC1E55-0CAE-4734-8F65-BEC762D19D62}">
+<ds:datastoreItem xmlns:ds="http://schemas.openxmlformats.org/officeDocument/2006/customXml" ds:itemID="{93145DB4-0734-4D2C-A0BA-A22B4F01CF53}">
   <ds:schemaRefs>
     <ds:schemaRef ds:uri="http://schemas.openxmlformats.org/officeDocument/2006/bibliography"/>
   </ds:schemaRefs>

</xml_diff>